<commit_message>
modif geste Deplacer + fin machine état
</commit_message>
<xml_diff>
--- a/Doc.docx
+++ b/Doc.docx
@@ -98,10 +98,10 @@
           <w:noProof/>
         </w:rPr>
         <w:drawing>
-          <wp:inline distT="0" distB="0" distL="0" distR="0" wp14:anchorId="4AF94799" wp14:editId="583C99FD">
-            <wp:extent cx="1095375" cy="228600"/>
-            <wp:effectExtent l="0" t="0" r="9525" b="0"/>
-            <wp:docPr id="4" name="Image 4"/>
+          <wp:inline distT="0" distB="0" distL="0" distR="0" wp14:anchorId="2D8D8EEB" wp14:editId="2AB09CB9">
+            <wp:extent cx="1047750" cy="1066800"/>
+            <wp:effectExtent l="0" t="0" r="0" b="0"/>
+            <wp:docPr id="5" name="Image 5"/>
             <wp:cNvGraphicFramePr>
               <a:graphicFrameLocks xmlns:a="http://schemas.openxmlformats.org/drawingml/2006/main" noChangeAspect="1"/>
             </wp:cNvGraphicFramePr>
@@ -121,7 +121,7 @@
                   <pic:spPr>
                     <a:xfrm>
                       <a:off x="0" y="0"/>
-                      <a:ext cx="1095375" cy="228600"/>
+                      <a:ext cx="1047750" cy="1066800"/>
                     </a:xfrm>
                     <a:prstGeom prst="rect">
                       <a:avLst/>
@@ -134,8 +134,15 @@
         </w:drawing>
       </w:r>
       <w:r>
-        <w:t xml:space="preserve"> deplacer</w:t>
+        <w:t xml:space="preserve"> </w:t>
       </w:r>
+      <w:proofErr w:type="spellStart"/>
+      <w:r>
+        <w:t>deplacer</w:t>
+      </w:r>
+      <w:bookmarkStart w:id="0" w:name="_GoBack"/>
+      <w:bookmarkEnd w:id="0"/>
+      <w:proofErr w:type="spellEnd"/>
     </w:p>
     <w:p>
       <w:r>
@@ -181,8 +188,6 @@
       <w:r>
         <w:t>supprimer</w:t>
       </w:r>
-      <w:bookmarkStart w:id="0" w:name="_GoBack"/>
-      <w:bookmarkEnd w:id="0"/>
     </w:p>
     <w:sectPr>
       <w:pgSz w:w="11906" w:h="16838"/>

</xml_diff>

<commit_message>
Include targetPosition pour Deplacer
</commit_message>
<xml_diff>
--- a/Doc.docx
+++ b/Doc.docx
@@ -4,18 +4,17 @@
   <w:body>
     <w:sdt>
       <w:sdtPr>
+        <w:rPr>
+          <w:rFonts w:eastAsiaTheme="minorHAnsi"/>
+          <w:lang w:eastAsia="en-US"/>
+        </w:rPr>
         <w:id w:val="1155329623"/>
         <w:docPartObj>
           <w:docPartGallery w:val="Cover Pages"/>
           <w:docPartUnique/>
         </w:docPartObj>
       </w:sdtPr>
-      <w:sdtEndPr>
-        <w:rPr>
-          <w:rFonts w:eastAsiaTheme="minorHAnsi"/>
-          <w:lang w:eastAsia="en-US"/>
-        </w:rPr>
-      </w:sdtEndPr>
+      <w:sdtEndPr/>
       <w:sdtContent>
         <w:p>
           <w:pPr>
@@ -154,6 +153,7 @@
                                       <w:calendar w:val="gregorian"/>
                                     </w:date>
                                   </w:sdtPr>
+                                  <w:sdtEndPr/>
                                   <w:sdtContent>
                                     <w:p>
                                       <w:pPr>
@@ -3466,6 +3466,7 @@
                                 <w:calendar w:val="gregorian"/>
                               </w:date>
                             </w:sdtPr>
+                            <w:sdtEndPr/>
                             <w:sdtContent>
                               <w:p>
                                 <w:pPr>
@@ -3690,6 +3691,7 @@
                                     <w:dataBinding w:prefixMappings="xmlns:ns0='http://purl.org/dc/elements/1.1/' xmlns:ns1='http://schemas.openxmlformats.org/package/2006/metadata/core-properties' " w:xpath="/ns1:coreProperties[1]/ns0:creator[1]" w:storeItemID="{6C3C8BC8-F283-45AE-878A-BAB7291924A1}"/>
                                     <w:text/>
                                   </w:sdtPr>
+                                  <w:sdtEndPr/>
                                   <w:sdtContent>
                                     <w:r>
                                       <w:rPr>
@@ -3744,6 +3746,7 @@
                                     <w:dataBinding w:prefixMappings="xmlns:ns0='http://schemas.openxmlformats.org/officeDocument/2006/extended-properties' " w:xpath="/ns0:Properties[1]/ns0:Company[1]" w:storeItemID="{6668398D-A668-4E3E-A5EB-62B293D839F1}"/>
                                     <w:text/>
                                   </w:sdtPr>
+                                  <w:sdtEndPr/>
                                   <w:sdtContent>
                                     <w:r>
                                       <w:rPr>
@@ -3808,6 +3811,7 @@
                               <w:dataBinding w:prefixMappings="xmlns:ns0='http://purl.org/dc/elements/1.1/' xmlns:ns1='http://schemas.openxmlformats.org/package/2006/metadata/core-properties' " w:xpath="/ns1:coreProperties[1]/ns0:creator[1]" w:storeItemID="{6C3C8BC8-F283-45AE-878A-BAB7291924A1}"/>
                               <w:text/>
                             </w:sdtPr>
+                            <w:sdtEndPr/>
                             <w:sdtContent>
                               <w:r>
                                 <w:rPr>
@@ -3862,6 +3866,7 @@
                               <w:dataBinding w:prefixMappings="xmlns:ns0='http://schemas.openxmlformats.org/officeDocument/2006/extended-properties' " w:xpath="/ns0:Properties[1]/ns0:Company[1]" w:storeItemID="{6668398D-A668-4E3E-A5EB-62B293D839F1}"/>
                               <w:text/>
                             </w:sdtPr>
+                            <w:sdtEndPr/>
                             <w:sdtContent>
                               <w:r>
                                 <w:rPr>
@@ -3979,6 +3984,7 @@
                                     <w:dataBinding w:prefixMappings="xmlns:ns0='http://purl.org/dc/elements/1.1/' xmlns:ns1='http://schemas.openxmlformats.org/package/2006/metadata/core-properties' " w:xpath="/ns1:coreProperties[1]/ns0:title[1]" w:storeItemID="{6C3C8BC8-F283-45AE-878A-BAB7291924A1}"/>
                                     <w:text/>
                                   </w:sdtPr>
+                                  <w:sdtEndPr/>
                                   <w:sdtContent>
                                     <w:r>
                                       <w:rPr>
@@ -3987,7 +3993,16 @@
                                         <w:sz w:val="56"/>
                                         <w:szCs w:val="56"/>
                                       </w:rPr>
-                                      <w:t>TP – Conception d’un moteur de fusion multimodale</w:t>
+                                      <w:t>TP – Multimodal</w:t>
+                                    </w:r>
+                                    <w:r>
+                                      <w:rPr>
+                                        <w:rFonts w:asciiTheme="majorHAnsi" w:eastAsiaTheme="majorEastAsia" w:hAnsiTheme="majorHAnsi" w:cstheme="majorBidi"/>
+                                        <w:color w:val="262626" w:themeColor="text1" w:themeTint="D9"/>
+                                        <w:sz w:val="56"/>
+                                        <w:szCs w:val="56"/>
+                                      </w:rPr>
+                                      <w:t>ité</w:t>
                                     </w:r>
                                   </w:sdtContent>
                                 </w:sdt>
@@ -4009,6 +4024,7 @@
                                     <w:dataBinding w:prefixMappings="xmlns:ns0='http://purl.org/dc/elements/1.1/' xmlns:ns1='http://schemas.openxmlformats.org/package/2006/metadata/core-properties' " w:xpath="/ns1:coreProperties[1]/ns0:subject[1]" w:storeItemID="{6C3C8BC8-F283-45AE-878A-BAB7291924A1}"/>
                                     <w:text/>
                                   </w:sdtPr>
+                                  <w:sdtEndPr/>
                                   <w:sdtContent>
                                     <w:r>
                                       <w:t>Master ICE _ Interaction multimodale</w:t>
@@ -4065,6 +4081,7 @@
                               <w:dataBinding w:prefixMappings="xmlns:ns0='http://purl.org/dc/elements/1.1/' xmlns:ns1='http://schemas.openxmlformats.org/package/2006/metadata/core-properties' " w:xpath="/ns1:coreProperties[1]/ns0:title[1]" w:storeItemID="{6C3C8BC8-F283-45AE-878A-BAB7291924A1}"/>
                               <w:text/>
                             </w:sdtPr>
+                            <w:sdtEndPr/>
                             <w:sdtContent>
                               <w:r>
                                 <w:rPr>
@@ -4073,7 +4090,16 @@
                                   <w:sz w:val="56"/>
                                   <w:szCs w:val="56"/>
                                 </w:rPr>
-                                <w:t>TP – Conception d’un moteur de fusion multimodale</w:t>
+                                <w:t>TP – Multimodal</w:t>
+                              </w:r>
+                              <w:r>
+                                <w:rPr>
+                                  <w:rFonts w:asciiTheme="majorHAnsi" w:eastAsiaTheme="majorEastAsia" w:hAnsiTheme="majorHAnsi" w:cstheme="majorBidi"/>
+                                  <w:color w:val="262626" w:themeColor="text1" w:themeTint="D9"/>
+                                  <w:sz w:val="56"/>
+                                  <w:szCs w:val="56"/>
+                                </w:rPr>
+                                <w:t>ité</w:t>
                               </w:r>
                             </w:sdtContent>
                           </w:sdt>
@@ -4095,6 +4121,7 @@
                               <w:dataBinding w:prefixMappings="xmlns:ns0='http://purl.org/dc/elements/1.1/' xmlns:ns1='http://schemas.openxmlformats.org/package/2006/metadata/core-properties' " w:xpath="/ns1:coreProperties[1]/ns0:subject[1]" w:storeItemID="{6C3C8BC8-F283-45AE-878A-BAB7291924A1}"/>
                               <w:text/>
                             </w:sdtPr>
+                            <w:sdtEndPr/>
                             <w:sdtContent>
                               <w:r>
                                 <w:t>Master ICE _ Interaction multimodale</w:t>
@@ -4116,10 +4143,19 @@
             <w:br w:type="page"/>
           </w:r>
         </w:p>
+        <w:bookmarkStart w:id="0" w:name="_GoBack" w:displacedByCustomXml="next"/>
+        <w:bookmarkEnd w:id="0" w:displacedByCustomXml="next"/>
       </w:sdtContent>
     </w:sdt>
     <w:sdt>
       <w:sdtPr>
+        <w:rPr>
+          <w:rFonts w:asciiTheme="minorHAnsi" w:eastAsiaTheme="minorHAnsi" w:hAnsiTheme="minorHAnsi" w:cstheme="minorBidi"/>
+          <w:color w:val="auto"/>
+          <w:sz w:val="22"/>
+          <w:szCs w:val="22"/>
+          <w:lang w:eastAsia="en-US"/>
+        </w:rPr>
         <w:id w:val="286869664"/>
         <w:docPartObj>
           <w:docPartGallery w:val="Table of Contents"/>
@@ -4128,13 +4164,8 @@
       </w:sdtPr>
       <w:sdtEndPr>
         <w:rPr>
-          <w:rFonts w:asciiTheme="minorHAnsi" w:eastAsiaTheme="minorHAnsi" w:hAnsiTheme="minorHAnsi" w:cstheme="minorBidi"/>
           <w:b/>
           <w:bCs/>
-          <w:color w:val="auto"/>
-          <w:sz w:val="22"/>
-          <w:szCs w:val="22"/>
-          <w:lang w:eastAsia="en-US"/>
         </w:rPr>
       </w:sdtEndPr>
       <w:sdtContent>
@@ -4800,8 +4831,6 @@
       <w:pPr>
         <w:pStyle w:val="Titre1"/>
       </w:pPr>
-      <w:bookmarkStart w:id="0" w:name="_GoBack"/>
-      <w:bookmarkEnd w:id="0"/>
       <w:r>
         <w:br w:type="page"/>
       </w:r>
@@ -4900,10 +4929,7 @@
         </w:numPr>
       </w:pPr>
       <w:r>
-        <w:t>La désignation de la position et de la couleur est optionnelle. Ils peuvent être présents dans n’importe quel ordre, mais forcément après la désignation de l’action</w:t>
-      </w:r>
-      <w:r>
-        <w:t>.</w:t>
+        <w:t>La désignation de la position et de la couleur est optionnelle. Ils peuvent être présents dans n’importe quel ordre, mais forcément après la désignation de l’action.</w:t>
       </w:r>
     </w:p>
     <w:p>
@@ -4915,10 +4941,7 @@
         </w:numPr>
       </w:pPr>
       <w:r>
-        <w:t>La position devra être spécifiée par un mot clé donné à la voix (« ici », « là », « à cette position ») et complétée par un pointage sur la palette désignant la position</w:t>
-      </w:r>
-      <w:r>
-        <w:t>.</w:t>
+        <w:t>La position devra être spécifiée par un mot clé donné à la voix (« ici », « là », « à cette position ») et complétée par un pointage sur la palette désignant la position.</w:t>
       </w:r>
     </w:p>
     <w:p>
@@ -4930,10 +4953,7 @@
         </w:numPr>
       </w:pPr>
       <w:r>
-        <w:t>La couleur pourra être définie soit en donnant une couleur à la voix (« rouge », « noir », « vert », etc.) ; soit en désignant sur la palette un autre objet et en annonçant à la voix « de cette couleur »</w:t>
-      </w:r>
-      <w:r>
-        <w:t>.</w:t>
+        <w:t>La couleur pourra être définie soit en donnant une couleur à la voix (« rouge », « noir », « vert », etc.) ; soit en désignant sur la palette un autre objet et en annonçant à la voix « de cette couleur ».</w:t>
       </w:r>
     </w:p>
     <w:p/>
@@ -4958,10 +4978,7 @@
         </w:numPr>
       </w:pPr>
       <w:r>
-        <w:t>La désignation de l’action (supprimer) se fera à l’aide d’un geste 2D</w:t>
-      </w:r>
-      <w:r>
-        <w:t>.</w:t>
+        <w:t>La désignation de l’action (supprimer) se fera à l’aide d’un geste 2D.</w:t>
       </w:r>
     </w:p>
     <w:p>
@@ -4973,10 +4990,7 @@
         </w:numPr>
       </w:pPr>
       <w:r>
-        <w:t>La désignation de l’objet se fera par le pointage de l’objet à supprimer, et complété par la désignation à la voix de l’objet (« cet objet », « ce rectangle » ou « cette ellipse » pour être plus précis)</w:t>
-      </w:r>
-      <w:r>
-        <w:t>.</w:t>
+        <w:t>La désignation de l’objet se fera par le pointage de l’objet à supprimer, et complété par la désignation à la voix de l’objet (« cet objet », « ce rectangle » ou « cette ellipse » pour être plus précis).</w:t>
       </w:r>
     </w:p>
     <w:p>
@@ -5013,10 +5027,7 @@
         </w:numPr>
       </w:pPr>
       <w:r>
-        <w:t>La désignation de l’action (déplacer) se fera à l’aide d’un geste 2D</w:t>
-      </w:r>
-      <w:r>
-        <w:t>.</w:t>
+        <w:t>La désignation de l’action (déplacer) se fera à l’aide d’un geste 2D.</w:t>
       </w:r>
     </w:p>
     <w:p>
@@ -5028,10 +5039,7 @@
         </w:numPr>
       </w:pPr>
       <w:r>
-        <w:t>La désignation de l’objet et de la position est obligatoire. Ils peuvent être présents dans n’importe quel ordre, mais forcément après la désignation de l’action</w:t>
-      </w:r>
-      <w:r>
-        <w:t>.</w:t>
+        <w:t>La désignation de l’objet et de la position est obligatoire. Ils peuvent être présents dans n’importe quel ordre, mais forcément après la désignation de l’action.</w:t>
       </w:r>
     </w:p>
     <w:p>
@@ -5043,10 +5051,7 @@
         </w:numPr>
       </w:pPr>
       <w:r>
-        <w:t>La désignation de l’objet se fera par le pointage de l’objet à déplacer, et complété à la voix par la désignation de l’objet (« cet objet », « ce rectangle » ou « cette ellipse » pour être plus précis). Cette désignation pourra aussi être complétée par la couleur de l’objet à déplacer (à la voix)</w:t>
-      </w:r>
-      <w:r>
-        <w:t>.</w:t>
+        <w:t>La désignation de l’objet se fera par le pointage de l’objet à déplacer, et complété à la voix par la désignation de l’objet (« cet objet », « ce rectangle » ou « cette ellipse » pour être plus précis). Cette désignation pourra aussi être complétée par la couleur de l’objet à déplacer (à la voix).</w:t>
       </w:r>
     </w:p>
     <w:p>
@@ -5058,10 +5063,7 @@
         </w:numPr>
       </w:pPr>
       <w:r>
-        <w:t>La position devra être spécifiée par un mot clé à la voix (« ici », « là », « à cette position ») et complétée par un pointage sur la palette désignant la position</w:t>
-      </w:r>
-      <w:r>
-        <w:t>.</w:t>
+        <w:t>La position devra être spécifiée par un mot clé à la voix (« ici », « là », « à cette position ») et complétée par un pointage sur la palette désignant la position.</w:t>
       </w:r>
     </w:p>
     <w:p/>
@@ -7072,6 +7074,7 @@
   <w:style w:type="character" w:default="1" w:styleId="Policepardfaut">
     <w:name w:val="Default Paragraph Font"/>
     <w:uiPriority w:val="1"/>
+    <w:semiHidden/>
     <w:unhideWhenUsed/>
   </w:style>
   <w:style w:type="table" w:default="1" w:styleId="TableauNormal">
@@ -7549,7 +7552,7 @@
 </file>
 
 <file path=customXml/itemProps2.xml><?xml version="1.0" encoding="utf-8"?>
-<ds:datastoreItem xmlns:ds="http://schemas.openxmlformats.org/officeDocument/2006/customXml" ds:itemID="{E560E548-EAC4-49DC-8066-814F27F44919}">
+<ds:datastoreItem xmlns:ds="http://schemas.openxmlformats.org/officeDocument/2006/customXml" ds:itemID="{9E7154DB-4782-43F1-9C6B-EEDD91EC59FE}">
   <ds:schemaRefs>
     <ds:schemaRef ds:uri="http://schemas.openxmlformats.org/officeDocument/2006/bibliography"/>
   </ds:schemaRefs>

</xml_diff>